<commit_message>
att v2. manual instalacao
</commit_message>
<xml_diff>
--- a/Documentação/Manual_de_Instalacao_Sensores_Petcare.docx
+++ b/Documentação/Manual_de_Instalacao_Sensores_Petcare.docx
@@ -6,6 +6,73 @@
       <w:pPr>
         <w:pStyle w:val="Ttulo1"/>
       </w:pPr>
+      <w:r>
+        <w:rPr>
+          <w:noProof/>
+        </w:rPr>
+        <w:drawing>
+          <wp:anchor distT="0" distB="0" distL="114300" distR="114300" simplePos="0" relativeHeight="251668480" behindDoc="1" locked="0" layoutInCell="1" allowOverlap="1" wp14:anchorId="3973F250" wp14:editId="5F32F9A2">
+            <wp:simplePos x="0" y="0"/>
+            <wp:positionH relativeFrom="column">
+              <wp:posOffset>2266950</wp:posOffset>
+            </wp:positionH>
+            <wp:positionV relativeFrom="page">
+              <wp:posOffset>342900</wp:posOffset>
+            </wp:positionV>
+            <wp:extent cx="986155" cy="986155"/>
+            <wp:effectExtent l="0" t="0" r="4445" b="4445"/>
+            <wp:wrapTopAndBottom/>
+            <wp:docPr id="1903664760" name="Imagem 1"/>
+            <wp:cNvGraphicFramePr>
+              <a:graphicFrameLocks xmlns:a="http://schemas.openxmlformats.org/drawingml/2006/main" noChangeAspect="1"/>
+            </wp:cNvGraphicFramePr>
+            <a:graphic xmlns:a="http://schemas.openxmlformats.org/drawingml/2006/main">
+              <a:graphicData uri="http://schemas.openxmlformats.org/drawingml/2006/picture">
+                <pic:pic xmlns:pic="http://schemas.openxmlformats.org/drawingml/2006/picture">
+                  <pic:nvPicPr>
+                    <pic:cNvPr id="0" name="Picture 1"/>
+                    <pic:cNvPicPr>
+                      <a:picLocks noChangeAspect="1" noChangeArrowheads="1"/>
+                    </pic:cNvPicPr>
+                  </pic:nvPicPr>
+                  <pic:blipFill>
+                    <a:blip r:embed="rId8">
+                      <a:extLst>
+                        <a:ext uri="{28A0092B-C50C-407E-A947-70E740481C1C}">
+                          <a14:useLocalDpi xmlns:a14="http://schemas.microsoft.com/office/drawing/2010/main" val="0"/>
+                        </a:ext>
+                      </a:extLst>
+                    </a:blip>
+                    <a:srcRect/>
+                    <a:stretch>
+                      <a:fillRect/>
+                    </a:stretch>
+                  </pic:blipFill>
+                  <pic:spPr bwMode="auto">
+                    <a:xfrm>
+                      <a:off x="0" y="0"/>
+                      <a:ext cx="986155" cy="986155"/>
+                    </a:xfrm>
+                    <a:prstGeom prst="rect">
+                      <a:avLst/>
+                    </a:prstGeom>
+                    <a:noFill/>
+                    <a:ln>
+                      <a:noFill/>
+                    </a:ln>
+                  </pic:spPr>
+                </pic:pic>
+              </a:graphicData>
+            </a:graphic>
+            <wp14:sizeRelH relativeFrom="margin">
+              <wp14:pctWidth>0</wp14:pctWidth>
+            </wp14:sizeRelH>
+            <wp14:sizeRelV relativeFrom="margin">
+              <wp14:pctHeight>0</wp14:pctHeight>
+            </wp14:sizeRelV>
+          </wp:anchor>
+        </w:drawing>
+      </w:r>
       <w:r>
         <w:t>Manual de Instalação: Sensores Petcare</w:t>
       </w:r>
@@ -48,8 +115,95 @@
         <w:pStyle w:val="Ttulo2"/>
       </w:pPr>
       <w:r>
+        <w:rPr>
+          <w:noProof/>
+          <w:sz w:val="28"/>
+          <w:szCs w:val="28"/>
+        </w:rPr>
         <w:lastRenderedPageBreak/>
+        <w:drawing>
+          <wp:anchor distT="0" distB="0" distL="114300" distR="114300" simplePos="0" relativeHeight="251658752" behindDoc="1" locked="0" layoutInCell="1" allowOverlap="1" wp14:anchorId="7B5A2533" wp14:editId="2B6BE4ED">
+            <wp:simplePos x="0" y="0"/>
+            <wp:positionH relativeFrom="column">
+              <wp:posOffset>2247900</wp:posOffset>
+            </wp:positionH>
+            <wp:positionV relativeFrom="page">
+              <wp:posOffset>247015</wp:posOffset>
+            </wp:positionV>
+            <wp:extent cx="986155" cy="986155"/>
+            <wp:effectExtent l="0" t="0" r="4445" b="4445"/>
+            <wp:wrapTopAndBottom/>
+            <wp:docPr id="1870671618" name="Imagem 1"/>
+            <wp:cNvGraphicFramePr>
+              <a:graphicFrameLocks xmlns:a="http://schemas.openxmlformats.org/drawingml/2006/main" noChangeAspect="1"/>
+            </wp:cNvGraphicFramePr>
+            <a:graphic xmlns:a="http://schemas.openxmlformats.org/drawingml/2006/main">
+              <a:graphicData uri="http://schemas.openxmlformats.org/drawingml/2006/picture">
+                <pic:pic xmlns:pic="http://schemas.openxmlformats.org/drawingml/2006/picture">
+                  <pic:nvPicPr>
+                    <pic:cNvPr id="0" name="Picture 1"/>
+                    <pic:cNvPicPr>
+                      <a:picLocks noChangeAspect="1" noChangeArrowheads="1"/>
+                    </pic:cNvPicPr>
+                  </pic:nvPicPr>
+                  <pic:blipFill>
+                    <a:blip r:embed="rId8">
+                      <a:extLst>
+                        <a:ext uri="{28A0092B-C50C-407E-A947-70E740481C1C}">
+                          <a14:useLocalDpi xmlns:a14="http://schemas.microsoft.com/office/drawing/2010/main" val="0"/>
+                        </a:ext>
+                      </a:extLst>
+                    </a:blip>
+                    <a:srcRect/>
+                    <a:stretch>
+                      <a:fillRect/>
+                    </a:stretch>
+                  </pic:blipFill>
+                  <pic:spPr bwMode="auto">
+                    <a:xfrm>
+                      <a:off x="0" y="0"/>
+                      <a:ext cx="986155" cy="986155"/>
+                    </a:xfrm>
+                    <a:prstGeom prst="rect">
+                      <a:avLst/>
+                    </a:prstGeom>
+                    <a:noFill/>
+                    <a:ln>
+                      <a:noFill/>
+                    </a:ln>
+                  </pic:spPr>
+                </pic:pic>
+              </a:graphicData>
+            </a:graphic>
+            <wp14:sizeRelH relativeFrom="margin">
+              <wp14:pctWidth>0</wp14:pctWidth>
+            </wp14:sizeRelH>
+            <wp14:sizeRelV relativeFrom="margin">
+              <wp14:pctHeight>0</wp14:pctHeight>
+            </wp14:sizeRelV>
+          </wp:anchor>
+        </w:drawing>
+      </w:r>
+    </w:p>
+    <w:p>
+      <w:pPr>
+        <w:pStyle w:val="Ttulo2"/>
+      </w:pPr>
+      <w:r>
         <w:t>1. Introdução</w:t>
+      </w:r>
+    </w:p>
+    <w:p>
+      <w:pPr>
+        <w:rPr>
+          <w:sz w:val="24"/>
+        </w:rPr>
+      </w:pPr>
+      <w:r>
+        <w:rPr>
+          <w:sz w:val="24"/>
+        </w:rPr>
+        <w:t>Este manual detalha o processo de instalação dos sensores Arduino utilizados pela Petcare em vans para transporte de animais. Serão abordadas as etapas para instalação dos sensores LM35 e TCRT5000 com segurança e eficiência.</w:t>
       </w:r>
     </w:p>
     <w:p>
@@ -57,7 +211,7 @@
         <w:rPr>
           <w:sz w:val="24"/>
         </w:rPr>
-        <w:t>Este manual detalha o processo de instalação dos sensores Arduino utilizados pela Petcare em vans para transporte de animais. Serão abordadas as etapas para instalação dos sensores LM35 e TCRT5000 com segurança e eficiência.</w:t>
+        <w:t xml:space="preserve">O intuit deste manual </w:t>
       </w:r>
     </w:p>
     <w:p>
@@ -70,28 +224,91 @@
         <w:pStyle w:val="Ttulo2"/>
         <w:jc w:val="center"/>
       </w:pPr>
-      <w:proofErr w:type="spellStart"/>
       <w:r>
+        <w:rPr>
+          <w:noProof/>
+          <w:sz w:val="28"/>
+          <w:szCs w:val="28"/>
+        </w:rPr>
         <w:lastRenderedPageBreak/>
-        <w:t>Montagem</w:t>
+        <w:drawing>
+          <wp:anchor distT="0" distB="0" distL="114300" distR="114300" simplePos="0" relativeHeight="251656704" behindDoc="1" locked="0" layoutInCell="1" allowOverlap="1" wp14:anchorId="22A23DFC" wp14:editId="7B4D2D77">
+            <wp:simplePos x="0" y="0"/>
+            <wp:positionH relativeFrom="column">
+              <wp:posOffset>2255520</wp:posOffset>
+            </wp:positionH>
+            <wp:positionV relativeFrom="page">
+              <wp:posOffset>216535</wp:posOffset>
+            </wp:positionV>
+            <wp:extent cx="986155" cy="986155"/>
+            <wp:effectExtent l="0" t="0" r="4445" b="4445"/>
+            <wp:wrapTopAndBottom/>
+            <wp:docPr id="648628833" name="Imagem 1"/>
+            <wp:cNvGraphicFramePr>
+              <a:graphicFrameLocks xmlns:a="http://schemas.openxmlformats.org/drawingml/2006/main" noChangeAspect="1"/>
+            </wp:cNvGraphicFramePr>
+            <a:graphic xmlns:a="http://schemas.openxmlformats.org/drawingml/2006/main">
+              <a:graphicData uri="http://schemas.openxmlformats.org/drawingml/2006/picture">
+                <pic:pic xmlns:pic="http://schemas.openxmlformats.org/drawingml/2006/picture">
+                  <pic:nvPicPr>
+                    <pic:cNvPr id="0" name="Picture 1"/>
+                    <pic:cNvPicPr>
+                      <a:picLocks noChangeAspect="1" noChangeArrowheads="1"/>
+                    </pic:cNvPicPr>
+                  </pic:nvPicPr>
+                  <pic:blipFill>
+                    <a:blip r:embed="rId8">
+                      <a:extLst>
+                        <a:ext uri="{28A0092B-C50C-407E-A947-70E740481C1C}">
+                          <a14:useLocalDpi xmlns:a14="http://schemas.microsoft.com/office/drawing/2010/main" val="0"/>
+                        </a:ext>
+                      </a:extLst>
+                    </a:blip>
+                    <a:srcRect/>
+                    <a:stretch>
+                      <a:fillRect/>
+                    </a:stretch>
+                  </pic:blipFill>
+                  <pic:spPr bwMode="auto">
+                    <a:xfrm>
+                      <a:off x="0" y="0"/>
+                      <a:ext cx="986155" cy="986155"/>
+                    </a:xfrm>
+                    <a:prstGeom prst="rect">
+                      <a:avLst/>
+                    </a:prstGeom>
+                    <a:noFill/>
+                    <a:ln>
+                      <a:noFill/>
+                    </a:ln>
+                  </pic:spPr>
+                </pic:pic>
+              </a:graphicData>
+            </a:graphic>
+            <wp14:sizeRelH relativeFrom="margin">
+              <wp14:pctWidth>0</wp14:pctWidth>
+            </wp14:sizeRelH>
+            <wp14:sizeRelV relativeFrom="margin">
+              <wp14:pctHeight>0</wp14:pctHeight>
+            </wp14:sizeRelV>
+          </wp:anchor>
+        </w:drawing>
       </w:r>
-      <w:proofErr w:type="spellEnd"/>
+    </w:p>
+    <w:p>
+      <w:pPr>
+        <w:pStyle w:val="Ttulo2"/>
+        <w:jc w:val="center"/>
+      </w:pPr>
+    </w:p>
+    <w:p>
+      <w:pPr>
+        <w:pStyle w:val="Ttulo2"/>
+        <w:jc w:val="center"/>
+      </w:pPr>
       <w:r>
-        <w:t xml:space="preserve"> </w:t>
+        <w:t>Montagem padrão do arduíno</w:t>
       </w:r>
-      <w:proofErr w:type="spellStart"/>
-      <w:r>
-        <w:t>padrão</w:t>
-      </w:r>
-      <w:proofErr w:type="spellEnd"/>
-      <w:r>
-        <w:t xml:space="preserve"> do </w:t>
-      </w:r>
-      <w:proofErr w:type="spellStart"/>
-      <w:r>
-        <w:t>arduíno</w:t>
-      </w:r>
-      <w:proofErr w:type="spellEnd"/>
       <w:r>
         <w:t>:</w:t>
       </w:r>
@@ -133,7 +350,7 @@
                     <pic:cNvPicPr/>
                   </pic:nvPicPr>
                   <pic:blipFill>
-                    <a:blip r:embed="rId8"/>
+                    <a:blip r:embed="rId9"/>
                     <a:stretch>
                       <a:fillRect/>
                     </a:stretch>
@@ -188,7 +405,7 @@
                     <pic:cNvPicPr/>
                   </pic:nvPicPr>
                   <pic:blipFill>
-                    <a:blip r:embed="rId9"/>
+                    <a:blip r:embed="rId10"/>
                     <a:stretch>
                       <a:fillRect/>
                     </a:stretch>
@@ -217,28 +434,91 @@
     <w:p/>
     <w:p/>
     <w:p/>
-    <w:p/>
-    <w:p/>
+    <w:p>
+      <w:pPr>
+        <w:pStyle w:val="Ttulo2"/>
+      </w:pPr>
+    </w:p>
     <w:p>
       <w:pPr>
         <w:pStyle w:val="Ttulo2"/>
       </w:pPr>
       <w:r>
-        <w:lastRenderedPageBreak/>
+        <w:rPr>
+          <w:noProof/>
+          <w:sz w:val="28"/>
+          <w:szCs w:val="28"/>
+        </w:rPr>
+        <w:drawing>
+          <wp:anchor distT="0" distB="0" distL="114300" distR="114300" simplePos="0" relativeHeight="251657728" behindDoc="1" locked="0" layoutInCell="1" allowOverlap="1" wp14:anchorId="031BD446" wp14:editId="2D000C93">
+            <wp:simplePos x="0" y="0"/>
+            <wp:positionH relativeFrom="column">
+              <wp:posOffset>2257526</wp:posOffset>
+            </wp:positionH>
+            <wp:positionV relativeFrom="page">
+              <wp:posOffset>128303</wp:posOffset>
+            </wp:positionV>
+            <wp:extent cx="986155" cy="986155"/>
+            <wp:effectExtent l="0" t="0" r="4445" b="4445"/>
+            <wp:wrapTopAndBottom/>
+            <wp:docPr id="1511816984" name="Imagem 1"/>
+            <wp:cNvGraphicFramePr>
+              <a:graphicFrameLocks xmlns:a="http://schemas.openxmlformats.org/drawingml/2006/main" noChangeAspect="1"/>
+            </wp:cNvGraphicFramePr>
+            <a:graphic xmlns:a="http://schemas.openxmlformats.org/drawingml/2006/main">
+              <a:graphicData uri="http://schemas.openxmlformats.org/drawingml/2006/picture">
+                <pic:pic xmlns:pic="http://schemas.openxmlformats.org/drawingml/2006/picture">
+                  <pic:nvPicPr>
+                    <pic:cNvPr id="0" name="Picture 1"/>
+                    <pic:cNvPicPr>
+                      <a:picLocks noChangeAspect="1" noChangeArrowheads="1"/>
+                    </pic:cNvPicPr>
+                  </pic:nvPicPr>
+                  <pic:blipFill>
+                    <a:blip r:embed="rId8">
+                      <a:extLst>
+                        <a:ext uri="{28A0092B-C50C-407E-A947-70E740481C1C}">
+                          <a14:useLocalDpi xmlns:a14="http://schemas.microsoft.com/office/drawing/2010/main" val="0"/>
+                        </a:ext>
+                      </a:extLst>
+                    </a:blip>
+                    <a:srcRect/>
+                    <a:stretch>
+                      <a:fillRect/>
+                    </a:stretch>
+                  </pic:blipFill>
+                  <pic:spPr bwMode="auto">
+                    <a:xfrm>
+                      <a:off x="0" y="0"/>
+                      <a:ext cx="986155" cy="986155"/>
+                    </a:xfrm>
+                    <a:prstGeom prst="rect">
+                      <a:avLst/>
+                    </a:prstGeom>
+                    <a:noFill/>
+                    <a:ln>
+                      <a:noFill/>
+                    </a:ln>
+                  </pic:spPr>
+                </pic:pic>
+              </a:graphicData>
+            </a:graphic>
+            <wp14:sizeRelH relativeFrom="margin">
+              <wp14:pctWidth>0</wp14:pctWidth>
+            </wp14:sizeRelH>
+            <wp14:sizeRelV relativeFrom="margin">
+              <wp14:pctHeight>0</wp14:pctHeight>
+            </wp14:sizeRelV>
+          </wp:anchor>
+        </w:drawing>
+      </w:r>
+      <w:r>
         <w:t>2. Instalação do Arduino LM35</w:t>
       </w:r>
     </w:p>
     <w:p>
       <w:r>
-        <w:t xml:space="preserve">1. Escolha um local central na parte superior interna da van, próximo ao teto, para </w:t>
-      </w:r>
-      <w:proofErr w:type="spellStart"/>
-      <w:r>
-        <w:t>instalar</w:t>
-      </w:r>
-      <w:proofErr w:type="spellEnd"/>
-      <w:r>
-        <w:t xml:space="preserve"> o sensor.</w:t>
+        <w:t>1. Escolha um local central na parte superior interna da van, próximo ao teto, para instalar o sensor.</w:t>
       </w:r>
     </w:p>
     <w:p>
@@ -247,9 +527,9 @@
           <w:noProof/>
         </w:rPr>
         <w:drawing>
-          <wp:inline distT="0" distB="0" distL="0" distR="0" wp14:anchorId="425AB57F" wp14:editId="4D6B1594">
+          <wp:inline distT="0" distB="0" distL="0" distR="0" wp14:anchorId="425AB57F" wp14:editId="2907B42B">
             <wp:extent cx="5486400" cy="5467350"/>
-            <wp:effectExtent l="0" t="0" r="0" b="0"/>
+            <wp:effectExtent l="0" t="0" r="0" b="5715"/>
             <wp:docPr id="1736921781" name="Imagem 1"/>
             <wp:cNvGraphicFramePr>
               <a:graphicFrameLocks xmlns:a="http://schemas.openxmlformats.org/drawingml/2006/main" noChangeAspect="1"/>
@@ -262,7 +542,7 @@
                     <pic:cNvPicPr/>
                   </pic:nvPicPr>
                   <pic:blipFill>
-                    <a:blip r:embed="rId10"/>
+                    <a:blip r:embed="rId11"/>
                     <a:stretch>
                       <a:fillRect/>
                     </a:stretch>
@@ -299,8 +579,78 @@
       </w:r>
     </w:p>
     <w:p>
+      <w:pPr>
+        <w:pStyle w:val="Ttulo2"/>
+      </w:pPr>
       <w:r>
-        <w:br w:type="page"/>
+        <w:rPr>
+          <w:noProof/>
+          <w:sz w:val="28"/>
+          <w:szCs w:val="28"/>
+        </w:rPr>
+        <w:lastRenderedPageBreak/>
+        <w:drawing>
+          <wp:anchor distT="0" distB="0" distL="114300" distR="114300" simplePos="0" relativeHeight="251661824" behindDoc="1" locked="0" layoutInCell="1" allowOverlap="1" wp14:anchorId="1E5E199D" wp14:editId="0D032261">
+            <wp:simplePos x="0" y="0"/>
+            <wp:positionH relativeFrom="column">
+              <wp:posOffset>2251710</wp:posOffset>
+            </wp:positionH>
+            <wp:positionV relativeFrom="page">
+              <wp:posOffset>247650</wp:posOffset>
+            </wp:positionV>
+            <wp:extent cx="986155" cy="986155"/>
+            <wp:effectExtent l="0" t="0" r="4445" b="4445"/>
+            <wp:wrapTopAndBottom/>
+            <wp:docPr id="895805460" name="Imagem 1"/>
+            <wp:cNvGraphicFramePr>
+              <a:graphicFrameLocks xmlns:a="http://schemas.openxmlformats.org/drawingml/2006/main" noChangeAspect="1"/>
+            </wp:cNvGraphicFramePr>
+            <a:graphic xmlns:a="http://schemas.openxmlformats.org/drawingml/2006/main">
+              <a:graphicData uri="http://schemas.openxmlformats.org/drawingml/2006/picture">
+                <pic:pic xmlns:pic="http://schemas.openxmlformats.org/drawingml/2006/picture">
+                  <pic:nvPicPr>
+                    <pic:cNvPr id="0" name="Picture 1"/>
+                    <pic:cNvPicPr>
+                      <a:picLocks noChangeAspect="1" noChangeArrowheads="1"/>
+                    </pic:cNvPicPr>
+                  </pic:nvPicPr>
+                  <pic:blipFill>
+                    <a:blip r:embed="rId8">
+                      <a:extLst>
+                        <a:ext uri="{28A0092B-C50C-407E-A947-70E740481C1C}">
+                          <a14:useLocalDpi xmlns:a14="http://schemas.microsoft.com/office/drawing/2010/main" val="0"/>
+                        </a:ext>
+                      </a:extLst>
+                    </a:blip>
+                    <a:srcRect/>
+                    <a:stretch>
+                      <a:fillRect/>
+                    </a:stretch>
+                  </pic:blipFill>
+                  <pic:spPr bwMode="auto">
+                    <a:xfrm>
+                      <a:off x="0" y="0"/>
+                      <a:ext cx="986155" cy="986155"/>
+                    </a:xfrm>
+                    <a:prstGeom prst="rect">
+                      <a:avLst/>
+                    </a:prstGeom>
+                    <a:noFill/>
+                    <a:ln>
+                      <a:noFill/>
+                    </a:ln>
+                  </pic:spPr>
+                </pic:pic>
+              </a:graphicData>
+            </a:graphic>
+            <wp14:sizeRelH relativeFrom="margin">
+              <wp14:pctWidth>0</wp14:pctWidth>
+            </wp14:sizeRelH>
+            <wp14:sizeRelV relativeFrom="margin">
+              <wp14:pctHeight>0</wp14:pctHeight>
+            </wp14:sizeRelV>
+          </wp:anchor>
+        </w:drawing>
       </w:r>
     </w:p>
     <w:p>
@@ -308,43 +658,13 @@
         <w:pStyle w:val="Ttulo2"/>
       </w:pPr>
       <w:r>
-        <w:lastRenderedPageBreak/>
         <w:t>3. Instalação do Arduino TCRT5000</w:t>
       </w:r>
     </w:p>
     <w:p>
       <w:r>
-        <w:t xml:space="preserve">1. Posicione o sensor próximo à gaiola de transporte, de modo que o feixe infravermelho </w:t>
+        <w:t>1. Posicione o sensor próximo à gaiola de transporte, de modo que o feixe infravermelho detecte objetos ao redor</w:t>
       </w:r>
-      <w:proofErr w:type="spellStart"/>
-      <w:r>
-        <w:t>detecte</w:t>
-      </w:r>
-      <w:proofErr w:type="spellEnd"/>
-      <w:r>
-        <w:t xml:space="preserve"> </w:t>
-      </w:r>
-      <w:proofErr w:type="spellStart"/>
-      <w:r>
-        <w:t>objetos</w:t>
-      </w:r>
-      <w:proofErr w:type="spellEnd"/>
-      <w:r>
-        <w:t xml:space="preserve"> </w:t>
-      </w:r>
-      <w:proofErr w:type="spellStart"/>
-      <w:r>
-        <w:t>ao</w:t>
-      </w:r>
-      <w:proofErr w:type="spellEnd"/>
-      <w:r>
-        <w:t xml:space="preserve"> </w:t>
-      </w:r>
-      <w:proofErr w:type="spellStart"/>
-      <w:r>
-        <w:t>redor</w:t>
-      </w:r>
-      <w:proofErr w:type="spellEnd"/>
       <w:r>
         <w:t xml:space="preserve"> (0,2 à 15mm)</w:t>
       </w:r>
@@ -354,53 +674,11 @@
     </w:p>
     <w:p>
       <w:r>
-        <w:t xml:space="preserve">2. Fixe o Arduino e o sensor TCRT5000 em </w:t>
+        <w:t>2. Fixe o Arduino e o sensor TCRT5000 em uma base lateral estável</w:t>
       </w:r>
-      <w:proofErr w:type="spellStart"/>
       <w:r>
-        <w:t>uma</w:t>
+        <w:t xml:space="preserve"> da gaiola, na parte superior da caixa</w:t>
       </w:r>
-      <w:proofErr w:type="spellEnd"/>
-      <w:r>
-        <w:t xml:space="preserve"> base lateral </w:t>
-      </w:r>
-      <w:proofErr w:type="spellStart"/>
-      <w:r>
-        <w:t>estável</w:t>
-      </w:r>
-      <w:proofErr w:type="spellEnd"/>
-      <w:r>
-        <w:t xml:space="preserve"> da </w:t>
-      </w:r>
-      <w:proofErr w:type="spellStart"/>
-      <w:r>
-        <w:t>gaiola</w:t>
-      </w:r>
-      <w:proofErr w:type="spellEnd"/>
-      <w:r>
-        <w:t xml:space="preserve">, </w:t>
-      </w:r>
-      <w:proofErr w:type="spellStart"/>
-      <w:r>
-        <w:t>na</w:t>
-      </w:r>
-      <w:proofErr w:type="spellEnd"/>
-      <w:r>
-        <w:t xml:space="preserve"> </w:t>
-      </w:r>
-      <w:proofErr w:type="spellStart"/>
-      <w:r>
-        <w:t>parte</w:t>
-      </w:r>
-      <w:proofErr w:type="spellEnd"/>
-      <w:r>
-        <w:t xml:space="preserve"> superior da </w:t>
-      </w:r>
-      <w:proofErr w:type="spellStart"/>
-      <w:r>
-        <w:t>caixa</w:t>
-      </w:r>
-      <w:proofErr w:type="spellEnd"/>
       <w:r>
         <w:t>.</w:t>
       </w:r>
@@ -426,7 +704,7 @@
                     <pic:cNvPicPr/>
                   </pic:nvPicPr>
                   <pic:blipFill>
-                    <a:blip r:embed="rId11"/>
+                    <a:blip r:embed="rId12"/>
                     <a:stretch>
                       <a:fillRect/>
                     </a:stretch>
@@ -454,149 +732,110 @@
     </w:p>
     <w:p>
       <w:r>
-        <w:t xml:space="preserve">4. Utilize um código de teste para garantir que o sensor detecte corretamente </w:t>
+        <w:t>4. Utilize um código de teste para garantir que o sensor detecte corretamente os objetos na proximidade</w:t>
       </w:r>
-      <w:proofErr w:type="spellStart"/>
       <w:r>
-        <w:t>os</w:t>
-      </w:r>
-      <w:proofErr w:type="spellEnd"/>
-      <w:r>
-        <w:t xml:space="preserve"> </w:t>
-      </w:r>
-      <w:proofErr w:type="spellStart"/>
-      <w:r>
-        <w:t>objetos</w:t>
-      </w:r>
-      <w:proofErr w:type="spellEnd"/>
-      <w:r>
-        <w:t xml:space="preserve"> </w:t>
-      </w:r>
-      <w:proofErr w:type="spellStart"/>
-      <w:r>
-        <w:t>na</w:t>
-      </w:r>
-      <w:proofErr w:type="spellEnd"/>
-      <w:r>
-        <w:t xml:space="preserve"> </w:t>
-      </w:r>
-      <w:proofErr w:type="spellStart"/>
-      <w:r>
-        <w:t>proximidade</w:t>
-      </w:r>
-      <w:proofErr w:type="spellEnd"/>
-      <w:r>
-        <w:t xml:space="preserve"> (</w:t>
-      </w:r>
-      <w:proofErr w:type="spellStart"/>
-      <w:r>
-        <w:t>valide</w:t>
-      </w:r>
-      <w:proofErr w:type="spellEnd"/>
-      <w:r>
-        <w:t xml:space="preserve"> </w:t>
-      </w:r>
-      <w:proofErr w:type="spellStart"/>
-      <w:r>
-        <w:t>em</w:t>
-      </w:r>
-      <w:proofErr w:type="spellEnd"/>
-      <w:r>
-        <w:t xml:space="preserve"> </w:t>
-      </w:r>
-      <w:proofErr w:type="spellStart"/>
-      <w:r>
-        <w:t>sua</w:t>
-      </w:r>
-      <w:proofErr w:type="spellEnd"/>
-      <w:r>
-        <w:t xml:space="preserve"> </w:t>
-      </w:r>
-      <w:proofErr w:type="spellStart"/>
-      <w:r>
-        <w:t>conta</w:t>
-      </w:r>
-      <w:proofErr w:type="spellEnd"/>
-      <w:r>
-        <w:t xml:space="preserve"> </w:t>
-      </w:r>
-      <w:proofErr w:type="spellStart"/>
-      <w:r>
-        <w:t>petCare</w:t>
-      </w:r>
-      <w:proofErr w:type="spellEnd"/>
-      <w:r>
-        <w:t xml:space="preserve"> se </w:t>
-      </w:r>
-      <w:proofErr w:type="spellStart"/>
-      <w:r>
-        <w:t>os</w:t>
-      </w:r>
-      <w:proofErr w:type="spellEnd"/>
-      <w:r>
-        <w:t xml:space="preserve"> </w:t>
-      </w:r>
-      <w:proofErr w:type="spellStart"/>
-      <w:r>
-        <w:t>gráficos</w:t>
-      </w:r>
-      <w:proofErr w:type="spellEnd"/>
-      <w:r>
-        <w:t xml:space="preserve"> </w:t>
-      </w:r>
-      <w:proofErr w:type="spellStart"/>
-      <w:r>
-        <w:t>estão</w:t>
-      </w:r>
-      <w:proofErr w:type="spellEnd"/>
-      <w:r>
-        <w:t xml:space="preserve"> </w:t>
-      </w:r>
-      <w:proofErr w:type="spellStart"/>
-      <w:r>
-        <w:t>sendo</w:t>
-      </w:r>
-      <w:proofErr w:type="spellEnd"/>
-      <w:r>
-        <w:t xml:space="preserve"> </w:t>
-      </w:r>
-      <w:proofErr w:type="spellStart"/>
-      <w:r>
-        <w:t>atualizados</w:t>
-      </w:r>
-      <w:proofErr w:type="spellEnd"/>
-      <w:r>
-        <w:t xml:space="preserve"> </w:t>
-      </w:r>
-      <w:proofErr w:type="spellStart"/>
-      <w:r>
-        <w:t>em</w:t>
-      </w:r>
-      <w:proofErr w:type="spellEnd"/>
-      <w:r>
-        <w:t xml:space="preserve"> tempo real)</w:t>
+        <w:t xml:space="preserve"> (valide em sua conta petCare se os gráficos estão sendo atualizados em tempo real)</w:t>
       </w:r>
       <w:r>
         <w:t>.</w:t>
       </w:r>
     </w:p>
     <w:p>
-      <w:r>
-        <w:br w:type="page"/>
-      </w:r>
+      <w:pPr>
+        <w:pStyle w:val="Ttulo2"/>
+      </w:pPr>
     </w:p>
     <w:p>
       <w:pPr>
         <w:pStyle w:val="Ttulo2"/>
       </w:pPr>
       <w:r>
-        <w:lastRenderedPageBreak/>
+        <w:rPr>
+          <w:noProof/>
+          <w:sz w:val="28"/>
+          <w:szCs w:val="28"/>
+        </w:rPr>
+        <w:drawing>
+          <wp:anchor distT="0" distB="0" distL="114300" distR="114300" simplePos="0" relativeHeight="251664896" behindDoc="1" locked="0" layoutInCell="1" allowOverlap="1" wp14:anchorId="5F571AEB" wp14:editId="2BB08263">
+            <wp:simplePos x="0" y="0"/>
+            <wp:positionH relativeFrom="column">
+              <wp:posOffset>2239010</wp:posOffset>
+            </wp:positionH>
+            <wp:positionV relativeFrom="page">
+              <wp:posOffset>259080</wp:posOffset>
+            </wp:positionV>
+            <wp:extent cx="986155" cy="986155"/>
+            <wp:effectExtent l="0" t="0" r="4445" b="4445"/>
+            <wp:wrapTopAndBottom/>
+            <wp:docPr id="1242064627" name="Imagem 1"/>
+            <wp:cNvGraphicFramePr>
+              <a:graphicFrameLocks xmlns:a="http://schemas.openxmlformats.org/drawingml/2006/main" noChangeAspect="1"/>
+            </wp:cNvGraphicFramePr>
+            <a:graphic xmlns:a="http://schemas.openxmlformats.org/drawingml/2006/main">
+              <a:graphicData uri="http://schemas.openxmlformats.org/drawingml/2006/picture">
+                <pic:pic xmlns:pic="http://schemas.openxmlformats.org/drawingml/2006/picture">
+                  <pic:nvPicPr>
+                    <pic:cNvPr id="0" name="Picture 1"/>
+                    <pic:cNvPicPr>
+                      <a:picLocks noChangeAspect="1" noChangeArrowheads="1"/>
+                    </pic:cNvPicPr>
+                  </pic:nvPicPr>
+                  <pic:blipFill>
+                    <a:blip r:embed="rId8">
+                      <a:extLst>
+                        <a:ext uri="{28A0092B-C50C-407E-A947-70E740481C1C}">
+                          <a14:useLocalDpi xmlns:a14="http://schemas.microsoft.com/office/drawing/2010/main" val="0"/>
+                        </a:ext>
+                      </a:extLst>
+                    </a:blip>
+                    <a:srcRect/>
+                    <a:stretch>
+                      <a:fillRect/>
+                    </a:stretch>
+                  </pic:blipFill>
+                  <pic:spPr bwMode="auto">
+                    <a:xfrm>
+                      <a:off x="0" y="0"/>
+                      <a:ext cx="986155" cy="986155"/>
+                    </a:xfrm>
+                    <a:prstGeom prst="rect">
+                      <a:avLst/>
+                    </a:prstGeom>
+                    <a:noFill/>
+                    <a:ln>
+                      <a:noFill/>
+                    </a:ln>
+                  </pic:spPr>
+                </pic:pic>
+              </a:graphicData>
+            </a:graphic>
+            <wp14:sizeRelH relativeFrom="margin">
+              <wp14:pctWidth>0</wp14:pctWidth>
+            </wp14:sizeRelH>
+            <wp14:sizeRelV relativeFrom="margin">
+              <wp14:pctHeight>0</wp14:pctHeight>
+            </wp14:sizeRelV>
+          </wp:anchor>
+        </w:drawing>
+      </w:r>
+      <w:r>
         <w:t>4. Itens Proibidos</w:t>
       </w:r>
+      <w:r>
+        <w:t>.</w:t>
+      </w:r>
     </w:p>
+    <w:p/>
     <w:p>
       <w:r>
-        <w:t>1. Nunca exponha os sensores a ambientes úmidos ou com água.</w:t>
+        <w:t xml:space="preserve">1. Nunca exponha os sensores </w:t>
+      </w:r>
+      <w:r>
+        <w:t>à</w:t>
+      </w:r>
+      <w:r>
+        <w:t xml:space="preserve"> ambientes úmidos ou com água.</w:t>
       </w:r>
     </w:p>
     <w:p>
@@ -614,8 +853,13 @@
         <w:t>4. Não manipule os sensores sem desligar previamente o sistema de alimentação.</w:t>
       </w:r>
     </w:p>
+    <w:p>
+      <w:pPr>
+        <w:pStyle w:val="Ttulo2"/>
+      </w:pPr>
+    </w:p>
     <w:sectPr>
-      <w:footerReference w:type="default" r:id="rId12"/>
+      <w:footerReference w:type="default" r:id="rId13"/>
       <w:pgSz w:w="12240" w:h="15840"/>
       <w:pgMar w:top="1440" w:right="1800" w:bottom="1440" w:left="1800" w:header="720" w:footer="720" w:gutter="0"/>
       <w:cols w:space="720"/>

</xml_diff>

<commit_message>
finalização do manual de instalação
</commit_message>
<xml_diff>
--- a/Documentação/Manual_de_Instalacao_Sensores_Petcare.docx
+++ b/Documentação/Manual_de_Instalacao_Sensores_Petcare.docx
@@ -76,6 +76,9 @@
       <w:r>
         <w:t>Manual de Instalação: Sensores Petcare</w:t>
       </w:r>
+      <w:r>
+        <w:t>.</w:t>
+      </w:r>
     </w:p>
     <w:p>
       <w:pPr>
@@ -84,25 +87,86 @@
       <w:r>
         <w:t>Sumário</w:t>
       </w:r>
-    </w:p>
-    <w:p>
       <w:r>
-        <w:t>1. Introdução..........................................................1</w:t>
+        <w:t>:</w:t>
       </w:r>
     </w:p>
     <w:p>
+      <w:pPr>
+        <w:pStyle w:val="PargrafodaLista"/>
+        <w:numPr>
+          <w:ilvl w:val="0"/>
+          <w:numId w:val="10"/>
+        </w:numPr>
+      </w:pPr>
       <w:r>
-        <w:t>2. Instalação do Arduino LM35................................2</w:t>
+        <w:t>Introdução.........................................................</w:t>
+      </w:r>
+      <w:r>
+        <w:t>...........................................</w:t>
+      </w:r>
+      <w:r>
+        <w:t>.</w:t>
+      </w:r>
+      <w:r>
+        <w:t>2</w:t>
       </w:r>
     </w:p>
     <w:p>
+      <w:pPr>
+        <w:pStyle w:val="PargrafodaLista"/>
+        <w:numPr>
+          <w:ilvl w:val="0"/>
+          <w:numId w:val="10"/>
+        </w:numPr>
+      </w:pPr>
       <w:r>
-        <w:t>3. Instalação do Arduino TCRT5000.........................3</w:t>
+        <w:t>Montagem padrão dos sensores Petcare…………………………….3</w:t>
       </w:r>
     </w:p>
     <w:p>
+      <w:pPr>
+        <w:pStyle w:val="PargrafodaLista"/>
+        <w:numPr>
+          <w:ilvl w:val="0"/>
+          <w:numId w:val="10"/>
+        </w:numPr>
+      </w:pPr>
       <w:r>
-        <w:t>4. Itens Proibidos...................................................4</w:t>
+        <w:t>Instalação do Sensor de Temperatura: LM35................................</w:t>
+      </w:r>
+      <w:r>
+        <w:t>4</w:t>
+      </w:r>
+    </w:p>
+    <w:p>
+      <w:pPr>
+        <w:pStyle w:val="PargrafodaLista"/>
+        <w:numPr>
+          <w:ilvl w:val="0"/>
+          <w:numId w:val="10"/>
+        </w:numPr>
+      </w:pPr>
+      <w:r>
+        <w:t>Instalação do Sensor de Presença:  TCRT5000.............................</w:t>
+      </w:r>
+      <w:r>
+        <w:t>5</w:t>
+      </w:r>
+    </w:p>
+    <w:p>
+      <w:pPr>
+        <w:pStyle w:val="PargrafodaLista"/>
+        <w:numPr>
+          <w:ilvl w:val="0"/>
+          <w:numId w:val="10"/>
+        </w:numPr>
+      </w:pPr>
+      <w:r>
+        <w:t>Itens Proibidos............................................................................................</w:t>
+      </w:r>
+      <w:r>
+        <w:t>6</w:t>
       </w:r>
     </w:p>
     <w:p>
@@ -207,13 +271,66 @@
       </w:r>
     </w:p>
     <w:p>
+      <w:pPr>
+        <w:rPr>
+          <w:sz w:val="24"/>
+        </w:rPr>
+      </w:pPr>
       <w:r>
         <w:rPr>
           <w:sz w:val="24"/>
         </w:rPr>
-        <w:t xml:space="preserve">O intuit deste manual </w:t>
+        <w:t>O intuit</w:t>
+      </w:r>
+      <w:r>
+        <w:rPr>
+          <w:sz w:val="24"/>
+        </w:rPr>
+        <w:t>o</w:t>
+      </w:r>
+      <w:r>
+        <w:rPr>
+          <w:sz w:val="24"/>
+        </w:rPr>
+        <w:t xml:space="preserve"> deste manual</w:t>
+      </w:r>
+      <w:r>
+        <w:rPr>
+          <w:sz w:val="24"/>
+        </w:rPr>
+        <w:t xml:space="preserve"> é auxiliar quaisquer clientes, fornecedores, parceiros, sócios, ou qualquer vinculado à empresa “PetCare”, sobre a montagem correta dos sensores responsáveis pela solução, além da localizaçao e aproximações sensoriais. </w:t>
       </w:r>
     </w:p>
+    <w:p>
+      <w:pPr>
+        <w:rPr>
+          <w:sz w:val="24"/>
+        </w:rPr>
+      </w:pPr>
+      <w:r>
+        <w:rPr>
+          <w:sz w:val="24"/>
+        </w:rPr>
+        <w:t>Para quaisquer dúvidas, requisites, reclamações, elogios ou sugestões, nos contate em:</w:t>
+      </w:r>
+    </w:p>
+    <w:p>
+      <w:pPr>
+        <w:rPr>
+          <w:sz w:val="24"/>
+        </w:rPr>
+      </w:pPr>
+      <w:hyperlink r:id="rId9" w:history="1">
+        <w:r>
+          <w:rPr>
+            <w:rStyle w:val="Hyperlink"/>
+            <w:sz w:val="24"/>
+          </w:rPr>
+          <w:t>petcare@sac.com.br</w:t>
+        </w:r>
+      </w:hyperlink>
+    </w:p>
+    <w:p/>
     <w:p>
       <w:r>
         <w:br w:type="page"/>
@@ -307,7 +424,22 @@
         <w:jc w:val="center"/>
       </w:pPr>
       <w:r>
-        <w:t>Montagem padrão do arduíno</w:t>
+        <w:t>2.</w:t>
+      </w:r>
+      <w:r>
+        <w:t>Montagem padrão do</w:t>
+      </w:r>
+      <w:r>
+        <w:t>s</w:t>
+      </w:r>
+      <w:r>
+        <w:t xml:space="preserve"> </w:t>
+      </w:r>
+      <w:r>
+        <w:t>sensor</w:t>
+      </w:r>
+      <w:r>
+        <w:t>es Petcare</w:t>
       </w:r>
       <w:r>
         <w:t>:</w:t>
@@ -350,7 +482,7 @@
                     <pic:cNvPicPr/>
                   </pic:nvPicPr>
                   <pic:blipFill>
-                    <a:blip r:embed="rId9"/>
+                    <a:blip r:embed="rId10"/>
                     <a:stretch>
                       <a:fillRect/>
                     </a:stretch>
@@ -405,7 +537,7 @@
                     <pic:cNvPicPr/>
                   </pic:nvPicPr>
                   <pic:blipFill>
-                    <a:blip r:embed="rId10"/>
+                    <a:blip r:embed="rId11"/>
                     <a:stretch>
                       <a:fillRect/>
                     </a:stretch>
@@ -513,7 +645,16 @@
         </w:drawing>
       </w:r>
       <w:r>
-        <w:t>2. Instalação do Arduino LM35</w:t>
+        <w:t>3</w:t>
+      </w:r>
+      <w:r>
+        <w:t xml:space="preserve">. Instalação do </w:t>
+      </w:r>
+      <w:r>
+        <w:t>sensor -</w:t>
+      </w:r>
+      <w:r>
+        <w:t xml:space="preserve"> LM35</w:t>
       </w:r>
     </w:p>
     <w:p>
@@ -542,7 +683,7 @@
                     <pic:cNvPicPr/>
                   </pic:nvPicPr>
                   <pic:blipFill>
-                    <a:blip r:embed="rId11"/>
+                    <a:blip r:embed="rId12"/>
                     <a:stretch>
                       <a:fillRect/>
                     </a:stretch>
@@ -658,7 +799,16 @@
         <w:pStyle w:val="Ttulo2"/>
       </w:pPr>
       <w:r>
-        <w:t>3. Instalação do Arduino TCRT5000</w:t>
+        <w:t>4</w:t>
+      </w:r>
+      <w:r>
+        <w:t xml:space="preserve">. Instalação do </w:t>
+      </w:r>
+      <w:r>
+        <w:t>sensor -</w:t>
+      </w:r>
+      <w:r>
+        <w:t xml:space="preserve"> TCRT5000</w:t>
       </w:r>
     </w:p>
     <w:p>
@@ -704,7 +854,7 @@
                     <pic:cNvPicPr/>
                   </pic:nvPicPr>
                   <pic:blipFill>
-                    <a:blip r:embed="rId12"/>
+                    <a:blip r:embed="rId13"/>
                     <a:stretch>
                       <a:fillRect/>
                     </a:stretch>
@@ -820,22 +970,16 @@
         </w:drawing>
       </w:r>
       <w:r>
-        <w:t>4. Itens Proibidos</w:t>
+        <w:t>5</w:t>
       </w:r>
       <w:r>
-        <w:t>.</w:t>
+        <w:t>. Itens Proibidos.</w:t>
       </w:r>
     </w:p>
     <w:p/>
     <w:p>
       <w:r>
-        <w:t xml:space="preserve">1. Nunca exponha os sensores </w:t>
-      </w:r>
-      <w:r>
-        <w:t>à</w:t>
-      </w:r>
-      <w:r>
-        <w:t xml:space="preserve"> ambientes úmidos ou com água.</w:t>
+        <w:t>1. Nunca exponha os sensores à ambientes úmidos ou com água.</w:t>
       </w:r>
     </w:p>
     <w:p>
@@ -854,12 +998,20 @@
       </w:r>
     </w:p>
     <w:p>
+      <w:r>
+        <w:t>5. Quaisquer manipulações</w:t>
+      </w:r>
+      <w:r>
+        <w:t xml:space="preserve"> na soluçao proposta, será passível de processo por plágio e apropriação não autorizada do produto.</w:t>
+      </w:r>
+    </w:p>
+    <w:p>
       <w:pPr>
         <w:pStyle w:val="Ttulo2"/>
       </w:pPr>
     </w:p>
     <w:sectPr>
-      <w:footerReference w:type="default" r:id="rId13"/>
+      <w:footerReference w:type="default" r:id="rId14"/>
       <w:pgSz w:w="12240" w:h="15840"/>
       <w:pgMar w:top="1440" w:right="1800" w:bottom="1440" w:left="1800" w:header="720" w:footer="720" w:gutter="0"/>
       <w:cols w:space="720"/>
@@ -1141,6 +1293,95 @@
       </w:rPr>
     </w:lvl>
   </w:abstractNum>
+  <w:abstractNum w:abstractNumId="9" w15:restartNumberingAfterBreak="0">
+    <w:nsid w:val="6DDC5B69"/>
+    <w:multiLevelType w:val="hybridMultilevel"/>
+    <w:tmpl w:val="3DDA4704"/>
+    <w:lvl w:ilvl="0" w:tplc="0416000F">
+      <w:start w:val="1"/>
+      <w:numFmt w:val="decimal"/>
+      <w:lvlText w:val="%1."/>
+      <w:lvlJc w:val="left"/>
+      <w:pPr>
+        <w:ind w:left="720" w:hanging="360"/>
+      </w:pPr>
+      <w:rPr>
+        <w:rFonts w:hint="default"/>
+      </w:rPr>
+    </w:lvl>
+    <w:lvl w:ilvl="1" w:tplc="04160019" w:tentative="1">
+      <w:start w:val="1"/>
+      <w:numFmt w:val="lowerLetter"/>
+      <w:lvlText w:val="%2."/>
+      <w:lvlJc w:val="left"/>
+      <w:pPr>
+        <w:ind w:left="1440" w:hanging="360"/>
+      </w:pPr>
+    </w:lvl>
+    <w:lvl w:ilvl="2" w:tplc="0416001B" w:tentative="1">
+      <w:start w:val="1"/>
+      <w:numFmt w:val="lowerRoman"/>
+      <w:lvlText w:val="%3."/>
+      <w:lvlJc w:val="right"/>
+      <w:pPr>
+        <w:ind w:left="2160" w:hanging="180"/>
+      </w:pPr>
+    </w:lvl>
+    <w:lvl w:ilvl="3" w:tplc="0416000F" w:tentative="1">
+      <w:start w:val="1"/>
+      <w:numFmt w:val="decimal"/>
+      <w:lvlText w:val="%4."/>
+      <w:lvlJc w:val="left"/>
+      <w:pPr>
+        <w:ind w:left="2880" w:hanging="360"/>
+      </w:pPr>
+    </w:lvl>
+    <w:lvl w:ilvl="4" w:tplc="04160019" w:tentative="1">
+      <w:start w:val="1"/>
+      <w:numFmt w:val="lowerLetter"/>
+      <w:lvlText w:val="%5."/>
+      <w:lvlJc w:val="left"/>
+      <w:pPr>
+        <w:ind w:left="3600" w:hanging="360"/>
+      </w:pPr>
+    </w:lvl>
+    <w:lvl w:ilvl="5" w:tplc="0416001B" w:tentative="1">
+      <w:start w:val="1"/>
+      <w:numFmt w:val="lowerRoman"/>
+      <w:lvlText w:val="%6."/>
+      <w:lvlJc w:val="right"/>
+      <w:pPr>
+        <w:ind w:left="4320" w:hanging="180"/>
+      </w:pPr>
+    </w:lvl>
+    <w:lvl w:ilvl="6" w:tplc="0416000F" w:tentative="1">
+      <w:start w:val="1"/>
+      <w:numFmt w:val="decimal"/>
+      <w:lvlText w:val="%7."/>
+      <w:lvlJc w:val="left"/>
+      <w:pPr>
+        <w:ind w:left="5040" w:hanging="360"/>
+      </w:pPr>
+    </w:lvl>
+    <w:lvl w:ilvl="7" w:tplc="04160019" w:tentative="1">
+      <w:start w:val="1"/>
+      <w:numFmt w:val="lowerLetter"/>
+      <w:lvlText w:val="%8."/>
+      <w:lvlJc w:val="left"/>
+      <w:pPr>
+        <w:ind w:left="5760" w:hanging="360"/>
+      </w:pPr>
+    </w:lvl>
+    <w:lvl w:ilvl="8" w:tplc="0416001B" w:tentative="1">
+      <w:start w:val="1"/>
+      <w:numFmt w:val="lowerRoman"/>
+      <w:lvlText w:val="%9."/>
+      <w:lvlJc w:val="right"/>
+      <w:pPr>
+        <w:ind w:left="6480" w:hanging="180"/>
+      </w:pPr>
+    </w:lvl>
+  </w:abstractNum>
   <w:num w:numId="1" w16cid:durableId="426196551">
     <w:abstractNumId w:val="8"/>
   </w:num>
@@ -1167,6 +1408,9 @@
   </w:num>
   <w:num w:numId="9" w16cid:durableId="622267050">
     <w:abstractNumId w:val="0"/>
+  </w:num>
+  <w:num w:numId="10" w16cid:durableId="1373845057">
+    <w:abstractNumId w:val="9"/>
   </w:num>
 </w:numbering>
 </file>
@@ -12551,6 +12795,29 @@
       </w:tcPr>
     </w:tblStylePr>
   </w:style>
+  <w:style w:type="character" w:styleId="Hyperlink">
+    <w:name w:val="Hyperlink"/>
+    <w:basedOn w:val="Fontepargpadro"/>
+    <w:uiPriority w:val="99"/>
+    <w:unhideWhenUsed/>
+    <w:rsid w:val="00ED5C26"/>
+    <w:rPr>
+      <w:color w:val="0000FF" w:themeColor="hyperlink"/>
+      <w:u w:val="single"/>
+    </w:rPr>
+  </w:style>
+  <w:style w:type="character" w:styleId="MenoPendente">
+    <w:name w:val="Unresolved Mention"/>
+    <w:basedOn w:val="Fontepargpadro"/>
+    <w:uiPriority w:val="99"/>
+    <w:semiHidden/>
+    <w:unhideWhenUsed/>
+    <w:rsid w:val="00ED5C26"/>
+    <w:rPr>
+      <w:color w:val="605E5C"/>
+      <w:shd w:val="clear" w:color="auto" w:fill="E1DFDD"/>
+    </w:rPr>
+  </w:style>
 </w:styles>
 </file>
 

</xml_diff>